<commit_message>
working on lecture 14
</commit_message>
<xml_diff>
--- a/quiz_5.docx
+++ b/quiz_5.docx
@@ -30,6 +30,21 @@
       <w:r>
         <w:t>Collinearity</w:t>
       </w:r>
+      <w:r>
+        <w:t xml:space="preserve"> (automatically dealt with)</w:t>
+      </w:r>
+    </w:p>
+    <w:p>
+      <w:pPr>
+        <w:pStyle w:val="ListParagraph"/>
+        <w:numPr>
+          <w:ilvl w:val="0"/>
+          <w:numId w:val="1"/>
+        </w:numPr>
+      </w:pPr>
+      <w:r>
+        <w:t>Swamping (automatically dealt with)</w:t>
+      </w:r>
     </w:p>
     <w:p>
       <w:pPr>
@@ -62,6 +77,9 @@
       <w:r>
         <w:t>Interactions</w:t>
       </w:r>
+      <w:r>
+        <w:t xml:space="preserve"> (can be included!)</w:t>
+      </w:r>
     </w:p>
     <w:p>
       <w:pPr>
@@ -76,6 +94,75 @@
         <w:t>Pseudoreplication</w:t>
       </w:r>
       <w:proofErr w:type="spellEnd"/>
+      <w:r>
+        <w:t xml:space="preserve"> (can be accounted for)</w:t>
+      </w:r>
+    </w:p>
+    <w:p>
+      <w:pPr>
+        <w:pStyle w:val="ListParagraph"/>
+        <w:numPr>
+          <w:ilvl w:val="0"/>
+          <w:numId w:val="1"/>
+        </w:numPr>
+      </w:pPr>
+      <w:r>
+        <w:t>Elegance (yes)</w:t>
+      </w:r>
+    </w:p>
+    <w:p>
+      <w:pPr>
+        <w:rPr>
+          <w:b/>
+          <w:bCs/>
+        </w:rPr>
+      </w:pPr>
+      <w:r>
+        <w:rPr>
+          <w:b/>
+          <w:bCs/>
+        </w:rPr>
+        <w:t xml:space="preserve">Explanation: </w:t>
+      </w:r>
+      <w:r>
+        <w:rPr>
+          <w:b/>
+          <w:bCs/>
+        </w:rPr>
+        <w:t xml:space="preserve">I mentioned 6 reasons why multi-variable modeling is preferred: collinearity (dealt with), swamping (dealt with), interactions (can be included), </w:t>
+      </w:r>
+      <w:proofErr w:type="spellStart"/>
+      <w:r>
+        <w:rPr>
+          <w:b/>
+          <w:bCs/>
+        </w:rPr>
+        <w:t>pseudoreplication</w:t>
+      </w:r>
+      <w:proofErr w:type="spellEnd"/>
+      <w:r>
+        <w:rPr>
+          <w:b/>
+          <w:bCs/>
+        </w:rPr>
+        <w:t xml:space="preserve"> (can be accounted for), and elegance (it’s nicer). </w:t>
+      </w:r>
+      <w:proofErr w:type="spellStart"/>
+      <w:r>
+        <w:rPr>
+          <w:b/>
+          <w:bCs/>
+        </w:rPr>
+        <w:t>Homosecdasticity</w:t>
+      </w:r>
+      <w:proofErr w:type="spellEnd"/>
+      <w:r>
+        <w:rPr>
+          <w:b/>
+          <w:bCs/>
+        </w:rPr>
+        <w:t xml:space="preserve"> / heteroscedasticity can be dealt with in statistics, but this can be done in single variable models.</w:t>
+      </w:r>
     </w:p>
     <w:p/>
     <w:p>
@@ -138,6 +225,21 @@
         <w:t>Interactions</w:t>
       </w:r>
     </w:p>
+    <w:p>
+      <w:pPr>
+        <w:rPr>
+          <w:b/>
+          <w:bCs/>
+        </w:rPr>
+      </w:pPr>
+      <w:r>
+        <w:rPr>
+          <w:b/>
+          <w:bCs/>
+        </w:rPr>
+        <w:t>Explanation: The key is that they influence your results! They are confounding variables. And if confounding variable are left out, they influence your results, and bias your estimates.</w:t>
+      </w:r>
+    </w:p>
     <w:p/>
     <w:p>
       <w:r>
@@ -206,6 +308,21 @@
         <w:t>Swamping</w:t>
       </w:r>
     </w:p>
+    <w:p>
+      <w:pPr>
+        <w:rPr>
+          <w:b/>
+          <w:bCs/>
+        </w:rPr>
+      </w:pPr>
+      <w:r>
+        <w:rPr>
+          <w:b/>
+          <w:bCs/>
+        </w:rPr>
+        <w:t>Explanation: And variance inflation happens when there is collinearity whether the variables are confounding or redundant.</w:t>
+      </w:r>
+    </w:p>
     <w:p/>
     <w:p>
       <w:r>
@@ -215,7 +332,13 @@
         <w:t xml:space="preserve"> – </w:t>
       </w:r>
       <w:r>
-        <w:t>Which of the following is not a symptom of collinearity among you X-variables?</w:t>
+        <w:t>Which of the following is not a symptom of collinearity among you</w:t>
+      </w:r>
+      <w:r>
+        <w:t>r</w:t>
+      </w:r>
+      <w:r>
+        <w:t xml:space="preserve"> X-variables?</w:t>
       </w:r>
     </w:p>
     <w:p>
@@ -285,10 +408,36 @@
       <w:r>
         <w:t>Coefficients change when adding or removing variables from models</w:t>
       </w:r>
+      <w:r>
+        <w:t>’</w:t>
+      </w:r>
+    </w:p>
+    <w:p>
+      <w:pPr>
+        <w:rPr>
+          <w:b/>
+          <w:bCs/>
+        </w:rPr>
+      </w:pPr>
+      <w:r>
+        <w:rPr>
+          <w:b/>
+          <w:bCs/>
+        </w:rPr>
+        <w:t xml:space="preserve">Explanation: </w:t>
+      </w:r>
+      <w:r>
+        <w:rPr>
+          <w:b/>
+          <w:bCs/>
+        </w:rPr>
+        <w:t>betas close to zero can happen whether you have high collinearity or not. Otherwise, high collinearity can decrease p-values of individual variables, shows correlation between pairs of x-variables, have high VIF scores, or your coefficients change when variables are added or removed (due to bias from collinearity not being accounted for).</w:t>
+      </w:r>
     </w:p>
     <w:p/>
     <w:p>
       <w:r>
+        <w:lastRenderedPageBreak/>
         <w:t>5</w:t>
       </w:r>
       <w:r>
@@ -354,7 +503,28 @@
         <w:t>When leaving one or more X-variables out of the model introduced bias in the estimated effects of other X-variables in the model</w:t>
       </w:r>
     </w:p>
-    <w:p/>
+    <w:p>
+      <w:pPr>
+        <w:rPr>
+          <w:b/>
+          <w:bCs/>
+        </w:rPr>
+      </w:pPr>
+      <w:r>
+        <w:rPr>
+          <w:b/>
+          <w:bCs/>
+        </w:rPr>
+        <w:t xml:space="preserve">Swamping – the ability to detect the effect of one variable is masked by the effect of another variable. By building multi-variable models, we can </w:t>
+      </w:r>
+      <w:r>
+        <w:rPr>
+          <w:b/>
+          <w:bCs/>
+        </w:rPr>
+        <w:t>handle this potential problem.</w:t>
+      </w:r>
+    </w:p>
     <w:p/>
     <w:p/>
     <w:sectPr>

</xml_diff>